<commit_message>
Updated templates to change Vulnerability Evaluation to Penetration Testing Capabilities
</commit_message>
<xml_diff>
--- a/report_gen/templates/fast-template.docx
+++ b/report_gen/templates/fast-template.docx
@@ -10,7 +10,7 @@
           <w:noProof/>
         </w:rPr>
         <w:drawing>
-          <wp:anchor distT="0" distB="0" distL="114300" distR="114300" simplePos="0" relativeHeight="251658240" behindDoc="0" locked="0" layoutInCell="1" allowOverlap="1" wp14:anchorId="455F774E" wp14:editId="322DA405">
+          <wp:anchor distT="0" distB="0" distL="114300" distR="114300" simplePos="0" relativeHeight="251658240" behindDoc="0" locked="0" layoutInCell="1" allowOverlap="1" wp14:anchorId="455F774E" wp14:editId="71475AE6">
             <wp:simplePos x="0" y="0"/>
             <wp:positionH relativeFrom="column">
               <wp:posOffset>-914400</wp:posOffset>
@@ -142,6 +142,7 @@
       <w:pPr>
         <w:pStyle w:val="CISADate"/>
       </w:pPr>
+      <w:proofErr w:type="gramStart"/>
       <w:r>
         <w:t>{</w:t>
       </w:r>
@@ -151,6 +152,7 @@
       <w:r>
         <w:t>DATE</w:t>
       </w:r>
+      <w:proofErr w:type="gramEnd"/>
       <w:r>
         <w:t xml:space="preserve"> </w:t>
       </w:r>
@@ -2612,7 +2614,10 @@
       <w:t>Cybersecurity and Infrastructure Security Agency</w:t>
     </w:r>
     <w:r>
-      <w:t xml:space="preserve">   |   Vulnerability Evaluation</w:t>
+      <w:t xml:space="preserve">   |   </w:t>
+    </w:r>
+    <w:r>
+      <w:t>Penetration Testing Capabilities</w:t>
     </w:r>
     <w:r>
       <w:tab/>
@@ -2668,8 +2673,16 @@
     <w:r>
       <w:ptab w:relativeTo="margin" w:alignment="center" w:leader="none"/>
     </w:r>
+    <w:proofErr w:type="gramStart"/>
     <w:r>
-      <w:t>|  Vulnerability Evaluation</w:t>
+      <w:t xml:space="preserve">|  </w:t>
+    </w:r>
+    <w:r>
+      <w:t>Penetration</w:t>
+    </w:r>
+    <w:proofErr w:type="gramEnd"/>
+    <w:r>
+      <w:t xml:space="preserve"> Testing Capabilities</w:t>
     </w:r>
     <w:r>
       <w:ptab w:relativeTo="margin" w:alignment="right" w:leader="none"/>

</xml_diff>